<commit_message>
maquina 1 datos completos
</commit_message>
<xml_diff>
--- a/Docs/Observaciones-Lab 7.docx
+++ b/Docs/Observaciones-Lab 7.docx
@@ -581,35 +581,7 @@
                 <w:color w:val="000000"/>
                 <w:u w:val="single"/>
               </w:rPr>
-              <w:t xml:space="preserve">Carga de </w:t>
-            </w:r>
-            <w:proofErr w:type="spellStart"/>
-            <w:r>
-              <w:rPr>
-                <w:rFonts w:ascii="Calibri" w:eastAsia="Times New Roman" w:hAnsi="Calibri" w:cs="Calibri"/>
-                <w:b/>
-                <w:bCs/>
-                <w:i/>
-                <w:iCs/>
-                <w:noProof w:val="0"/>
-                <w:color w:val="000000"/>
-                <w:u w:val="single"/>
-              </w:rPr>
-              <w:t>Catálogo</w:t>
-            </w:r>
-            <w:proofErr w:type="spellEnd"/>
-            <w:r>
-              <w:rPr>
-                <w:rFonts w:ascii="Calibri" w:eastAsia="Times New Roman" w:hAnsi="Calibri" w:cs="Calibri"/>
-                <w:b/>
-                <w:bCs/>
-                <w:i/>
-                <w:iCs/>
-                <w:noProof w:val="0"/>
-                <w:color w:val="000000"/>
-                <w:u w:val="single"/>
-              </w:rPr>
-              <w:t xml:space="preserve"> PROBING</w:t>
+              <w:t>Carga de Catálogo PROBING</w:t>
             </w:r>
           </w:p>
         </w:tc>
@@ -680,7 +652,6 @@
                 <w:color w:val="000000"/>
               </w:rPr>
             </w:pPr>
-            <w:proofErr w:type="spellStart"/>
             <w:r>
               <w:rPr>
                 <w:rFonts w:ascii="Calibri" w:eastAsia="Times New Roman" w:hAnsi="Calibri" w:cs="Calibri"/>
@@ -689,40 +660,7 @@
                 <w:noProof w:val="0"/>
                 <w:color w:val="000000"/>
               </w:rPr>
-              <w:t>Consumo</w:t>
-            </w:r>
-            <w:proofErr w:type="spellEnd"/>
-            <w:r>
-              <w:rPr>
-                <w:rFonts w:ascii="Calibri" w:eastAsia="Times New Roman" w:hAnsi="Calibri" w:cs="Calibri"/>
-                <w:b/>
-                <w:bCs/>
-                <w:noProof w:val="0"/>
-                <w:color w:val="000000"/>
-              </w:rPr>
-              <w:t xml:space="preserve"> de </w:t>
-            </w:r>
-            <w:proofErr w:type="spellStart"/>
-            <w:r>
-              <w:rPr>
-                <w:rFonts w:ascii="Calibri" w:eastAsia="Times New Roman" w:hAnsi="Calibri" w:cs="Calibri"/>
-                <w:b/>
-                <w:bCs/>
-                <w:noProof w:val="0"/>
-                <w:color w:val="000000"/>
-              </w:rPr>
-              <w:t>Datos</w:t>
-            </w:r>
-            <w:proofErr w:type="spellEnd"/>
-            <w:r>
-              <w:rPr>
-                <w:rFonts w:ascii="Calibri" w:eastAsia="Times New Roman" w:hAnsi="Calibri" w:cs="Calibri"/>
-                <w:b/>
-                <w:bCs/>
-                <w:noProof w:val="0"/>
-                <w:color w:val="000000"/>
-              </w:rPr>
-              <w:t xml:space="preserve"> [kB]</w:t>
+              <w:t>Consumo de Datos [kB]</w:t>
             </w:r>
           </w:p>
         </w:tc>
@@ -751,7 +689,6 @@
                 <w:color w:val="000000"/>
               </w:rPr>
             </w:pPr>
-            <w:proofErr w:type="spellStart"/>
             <w:r>
               <w:rPr>
                 <w:rFonts w:ascii="Calibri" w:eastAsia="Times New Roman" w:hAnsi="Calibri" w:cs="Calibri"/>
@@ -760,62 +697,7 @@
                 <w:noProof w:val="0"/>
                 <w:color w:val="000000"/>
               </w:rPr>
-              <w:t>Tiempo</w:t>
-            </w:r>
-            <w:proofErr w:type="spellEnd"/>
-            <w:r>
-              <w:rPr>
-                <w:rFonts w:ascii="Calibri" w:eastAsia="Times New Roman" w:hAnsi="Calibri" w:cs="Calibri"/>
-                <w:b/>
-                <w:bCs/>
-                <w:noProof w:val="0"/>
-                <w:color w:val="000000"/>
-              </w:rPr>
-              <w:t xml:space="preserve"> de </w:t>
-            </w:r>
-            <w:proofErr w:type="spellStart"/>
-            <w:r>
-              <w:rPr>
-                <w:rFonts w:ascii="Calibri" w:eastAsia="Times New Roman" w:hAnsi="Calibri" w:cs="Calibri"/>
-                <w:b/>
-                <w:bCs/>
-                <w:noProof w:val="0"/>
-                <w:color w:val="000000"/>
-              </w:rPr>
-              <w:t>Ejecución</w:t>
-            </w:r>
-            <w:proofErr w:type="spellEnd"/>
-            <w:r>
-              <w:rPr>
-                <w:rFonts w:ascii="Calibri" w:eastAsia="Times New Roman" w:hAnsi="Calibri" w:cs="Calibri"/>
-                <w:b/>
-                <w:bCs/>
-                <w:noProof w:val="0"/>
-                <w:color w:val="000000"/>
-              </w:rPr>
-              <w:t xml:space="preserve"> [</w:t>
-            </w:r>
-            <w:proofErr w:type="spellStart"/>
-            <w:r>
-              <w:rPr>
-                <w:rFonts w:ascii="Calibri" w:eastAsia="Times New Roman" w:hAnsi="Calibri" w:cs="Calibri"/>
-                <w:b/>
-                <w:bCs/>
-                <w:noProof w:val="0"/>
-                <w:color w:val="000000"/>
-              </w:rPr>
-              <w:t>ms</w:t>
-            </w:r>
-            <w:proofErr w:type="spellEnd"/>
-            <w:r>
-              <w:rPr>
-                <w:rFonts w:ascii="Calibri" w:eastAsia="Times New Roman" w:hAnsi="Calibri" w:cs="Calibri"/>
-                <w:b/>
-                <w:bCs/>
-                <w:noProof w:val="0"/>
-                <w:color w:val="000000"/>
-              </w:rPr>
-              <w:t>]</w:t>
+              <w:t>Tiempo de Ejecución [ms]</w:t>
             </w:r>
           </w:p>
         </w:tc>
@@ -1260,35 +1142,7 @@
                 <w:color w:val="000000"/>
                 <w:u w:val="single"/>
               </w:rPr>
-              <w:t xml:space="preserve">Carga de </w:t>
-            </w:r>
-            <w:proofErr w:type="spellStart"/>
-            <w:r>
-              <w:rPr>
-                <w:rFonts w:ascii="Calibri" w:eastAsia="Times New Roman" w:hAnsi="Calibri" w:cs="Calibri"/>
-                <w:b/>
-                <w:bCs/>
-                <w:i/>
-                <w:iCs/>
-                <w:noProof w:val="0"/>
-                <w:color w:val="000000"/>
-                <w:u w:val="single"/>
-              </w:rPr>
-              <w:t>Catálogo</w:t>
-            </w:r>
-            <w:proofErr w:type="spellEnd"/>
-            <w:r>
-              <w:rPr>
-                <w:rFonts w:ascii="Calibri" w:eastAsia="Times New Roman" w:hAnsi="Calibri" w:cs="Calibri"/>
-                <w:b/>
-                <w:bCs/>
-                <w:i/>
-                <w:iCs/>
-                <w:noProof w:val="0"/>
-                <w:color w:val="000000"/>
-                <w:u w:val="single"/>
-              </w:rPr>
-              <w:t xml:space="preserve"> CHAINING</w:t>
+              <w:t>Carga de Catálogo CHAINING</w:t>
             </w:r>
           </w:p>
         </w:tc>
@@ -1359,7 +1213,6 @@
                 <w:color w:val="000000"/>
               </w:rPr>
             </w:pPr>
-            <w:proofErr w:type="spellStart"/>
             <w:r>
               <w:rPr>
                 <w:rFonts w:ascii="Calibri" w:eastAsia="Times New Roman" w:hAnsi="Calibri" w:cs="Calibri"/>
@@ -1368,40 +1221,7 @@
                 <w:noProof w:val="0"/>
                 <w:color w:val="000000"/>
               </w:rPr>
-              <w:t>Consumo</w:t>
-            </w:r>
-            <w:proofErr w:type="spellEnd"/>
-            <w:r>
-              <w:rPr>
-                <w:rFonts w:ascii="Calibri" w:eastAsia="Times New Roman" w:hAnsi="Calibri" w:cs="Calibri"/>
-                <w:b/>
-                <w:bCs/>
-                <w:noProof w:val="0"/>
-                <w:color w:val="000000"/>
-              </w:rPr>
-              <w:t xml:space="preserve"> de </w:t>
-            </w:r>
-            <w:proofErr w:type="spellStart"/>
-            <w:r>
-              <w:rPr>
-                <w:rFonts w:ascii="Calibri" w:eastAsia="Times New Roman" w:hAnsi="Calibri" w:cs="Calibri"/>
-                <w:b/>
-                <w:bCs/>
-                <w:noProof w:val="0"/>
-                <w:color w:val="000000"/>
-              </w:rPr>
-              <w:t>Datos</w:t>
-            </w:r>
-            <w:proofErr w:type="spellEnd"/>
-            <w:r>
-              <w:rPr>
-                <w:rFonts w:ascii="Calibri" w:eastAsia="Times New Roman" w:hAnsi="Calibri" w:cs="Calibri"/>
-                <w:b/>
-                <w:bCs/>
-                <w:noProof w:val="0"/>
-                <w:color w:val="000000"/>
-              </w:rPr>
-              <w:t xml:space="preserve"> [kB]</w:t>
+              <w:t>Consumo de Datos [kB]</w:t>
             </w:r>
           </w:p>
         </w:tc>
@@ -1430,7 +1250,6 @@
                 <w:color w:val="000000"/>
               </w:rPr>
             </w:pPr>
-            <w:proofErr w:type="spellStart"/>
             <w:r>
               <w:rPr>
                 <w:rFonts w:ascii="Calibri" w:eastAsia="Times New Roman" w:hAnsi="Calibri" w:cs="Calibri"/>
@@ -1439,62 +1258,7 @@
                 <w:noProof w:val="0"/>
                 <w:color w:val="000000"/>
               </w:rPr>
-              <w:t>Tiempo</w:t>
-            </w:r>
-            <w:proofErr w:type="spellEnd"/>
-            <w:r>
-              <w:rPr>
-                <w:rFonts w:ascii="Calibri" w:eastAsia="Times New Roman" w:hAnsi="Calibri" w:cs="Calibri"/>
-                <w:b/>
-                <w:bCs/>
-                <w:noProof w:val="0"/>
-                <w:color w:val="000000"/>
-              </w:rPr>
-              <w:t xml:space="preserve"> de </w:t>
-            </w:r>
-            <w:proofErr w:type="spellStart"/>
-            <w:r>
-              <w:rPr>
-                <w:rFonts w:ascii="Calibri" w:eastAsia="Times New Roman" w:hAnsi="Calibri" w:cs="Calibri"/>
-                <w:b/>
-                <w:bCs/>
-                <w:noProof w:val="0"/>
-                <w:color w:val="000000"/>
-              </w:rPr>
-              <w:t>Ejecución</w:t>
-            </w:r>
-            <w:proofErr w:type="spellEnd"/>
-            <w:r>
-              <w:rPr>
-                <w:rFonts w:ascii="Calibri" w:eastAsia="Times New Roman" w:hAnsi="Calibri" w:cs="Calibri"/>
-                <w:b/>
-                <w:bCs/>
-                <w:noProof w:val="0"/>
-                <w:color w:val="000000"/>
-              </w:rPr>
-              <w:t xml:space="preserve"> [</w:t>
-            </w:r>
-            <w:proofErr w:type="spellStart"/>
-            <w:r>
-              <w:rPr>
-                <w:rFonts w:ascii="Calibri" w:eastAsia="Times New Roman" w:hAnsi="Calibri" w:cs="Calibri"/>
-                <w:b/>
-                <w:bCs/>
-                <w:noProof w:val="0"/>
-                <w:color w:val="000000"/>
-              </w:rPr>
-              <w:t>ms</w:t>
-            </w:r>
-            <w:proofErr w:type="spellEnd"/>
-            <w:r>
-              <w:rPr>
-                <w:rFonts w:ascii="Calibri" w:eastAsia="Times New Roman" w:hAnsi="Calibri" w:cs="Calibri"/>
-                <w:b/>
-                <w:bCs/>
-                <w:noProof w:val="0"/>
-                <w:color w:val="000000"/>
-              </w:rPr>
-              <w:t>]</w:t>
+              <w:t>Tiempo de Ejecución [ms]</w:t>
             </w:r>
           </w:p>
         </w:tc>
@@ -1666,15 +1430,7 @@
                 <w:noProof w:val="0"/>
                 <w:color w:val="000000"/>
               </w:rPr>
-              <w:t>146767.</w:t>
-            </w:r>
-            <w:r>
-              <w:rPr>
-                <w:rFonts w:ascii="Calibri" w:eastAsia="Times New Roman" w:hAnsi="Calibri" w:cs="Calibri"/>
-                <w:noProof w:val="0"/>
-                <w:color w:val="000000"/>
-              </w:rPr>
-              <w:t>281</w:t>
+              <w:t>146767.281</w:t>
             </w:r>
           </w:p>
         </w:tc>
@@ -1792,15 +1548,7 @@
                 <w:noProof w:val="0"/>
                 <w:color w:val="000000"/>
               </w:rPr>
-              <w:t>146767.</w:t>
-            </w:r>
-            <w:r>
-              <w:rPr>
-                <w:rFonts w:ascii="Calibri" w:eastAsia="Times New Roman" w:hAnsi="Calibri" w:cs="Calibri"/>
-                <w:noProof w:val="0"/>
-                <w:color w:val="000000"/>
-              </w:rPr>
-              <w:t>279</w:t>
+              <w:t>146767.279</w:t>
             </w:r>
           </w:p>
         </w:tc>
@@ -2033,6 +1781,28 @@
           <w:lang w:val="es-CO"/>
         </w:rPr>
       </w:pPr>
+      <w:r>
+        <w:lastRenderedPageBreak/>
+        <w:drawing>
+          <wp:inline distT="0" distB="0" distL="0" distR="0" wp14:anchorId="40B4028D" wp14:editId="16DA0DC3">
+            <wp:extent cx="5943600" cy="4313555"/>
+            <wp:effectExtent l="0" t="0" r="0" b="10795"/>
+            <wp:docPr id="1" name="Gráfico 1">
+              <a:extLst xmlns:a="http://schemas.openxmlformats.org/drawingml/2006/main">
+                <a:ext uri="{FF2B5EF4-FFF2-40B4-BE49-F238E27FC236}">
+                  <a16:creationId xmlns:a16="http://schemas.microsoft.com/office/drawing/2014/main" id="{2EC27BB9-A0AF-4A08-B094-C0C301BDCA87}"/>
+                </a:ext>
+              </a:extLst>
+            </wp:docPr>
+            <wp:cNvGraphicFramePr/>
+            <a:graphic xmlns:a="http://schemas.openxmlformats.org/drawingml/2006/main">
+              <a:graphicData uri="http://schemas.openxmlformats.org/drawingml/2006/chart">
+                <c:chart xmlns:c="http://schemas.openxmlformats.org/drawingml/2006/chart" xmlns:r="http://schemas.openxmlformats.org/officeDocument/2006/relationships" r:id="rId8"/>
+              </a:graphicData>
+            </a:graphic>
+          </wp:inline>
+        </w:drawing>
+      </w:r>
     </w:p>
     <w:p>
       <w:pPr>
@@ -2129,35 +1899,7 @@
                 <w:color w:val="000000"/>
                 <w:u w:val="single"/>
               </w:rPr>
-              <w:t xml:space="preserve">Carga de </w:t>
-            </w:r>
-            <w:proofErr w:type="spellStart"/>
-            <w:r>
-              <w:rPr>
-                <w:rFonts w:ascii="Calibri" w:eastAsia="Times New Roman" w:hAnsi="Calibri" w:cs="Calibri"/>
-                <w:b/>
-                <w:bCs/>
-                <w:i/>
-                <w:iCs/>
-                <w:noProof w:val="0"/>
-                <w:color w:val="000000"/>
-                <w:u w:val="single"/>
-              </w:rPr>
-              <w:t>Catálogo</w:t>
-            </w:r>
-            <w:proofErr w:type="spellEnd"/>
-            <w:r>
-              <w:rPr>
-                <w:rFonts w:ascii="Calibri" w:eastAsia="Times New Roman" w:hAnsi="Calibri" w:cs="Calibri"/>
-                <w:b/>
-                <w:bCs/>
-                <w:i/>
-                <w:iCs/>
-                <w:noProof w:val="0"/>
-                <w:color w:val="000000"/>
-                <w:u w:val="single"/>
-              </w:rPr>
-              <w:t xml:space="preserve"> PROBING</w:t>
+              <w:t>Carga de Catálogo PROBING</w:t>
             </w:r>
           </w:p>
         </w:tc>
@@ -2236,7 +1978,6 @@
                 <w:color w:val="000000"/>
               </w:rPr>
             </w:pPr>
-            <w:proofErr w:type="spellStart"/>
             <w:r>
               <w:rPr>
                 <w:rFonts w:ascii="Calibri" w:eastAsia="Times New Roman" w:hAnsi="Calibri" w:cs="Calibri"/>
@@ -2245,40 +1986,7 @@
                 <w:noProof w:val="0"/>
                 <w:color w:val="000000"/>
               </w:rPr>
-              <w:t>Consumo</w:t>
-            </w:r>
-            <w:proofErr w:type="spellEnd"/>
-            <w:r>
-              <w:rPr>
-                <w:rFonts w:ascii="Calibri" w:eastAsia="Times New Roman" w:hAnsi="Calibri" w:cs="Calibri"/>
-                <w:b/>
-                <w:bCs/>
-                <w:noProof w:val="0"/>
-                <w:color w:val="000000"/>
-              </w:rPr>
-              <w:t xml:space="preserve"> de </w:t>
-            </w:r>
-            <w:proofErr w:type="spellStart"/>
-            <w:r>
-              <w:rPr>
-                <w:rFonts w:ascii="Calibri" w:eastAsia="Times New Roman" w:hAnsi="Calibri" w:cs="Calibri"/>
-                <w:b/>
-                <w:bCs/>
-                <w:noProof w:val="0"/>
-                <w:color w:val="000000"/>
-              </w:rPr>
-              <w:t>Datos</w:t>
-            </w:r>
-            <w:proofErr w:type="spellEnd"/>
-            <w:r>
-              <w:rPr>
-                <w:rFonts w:ascii="Calibri" w:eastAsia="Times New Roman" w:hAnsi="Calibri" w:cs="Calibri"/>
-                <w:b/>
-                <w:bCs/>
-                <w:noProof w:val="0"/>
-                <w:color w:val="000000"/>
-              </w:rPr>
-              <w:t xml:space="preserve"> [kB]</w:t>
+              <w:t>Consumo de Datos [kB]</w:t>
             </w:r>
           </w:p>
         </w:tc>
@@ -2307,7 +2015,6 @@
                 <w:color w:val="000000"/>
               </w:rPr>
             </w:pPr>
-            <w:proofErr w:type="spellStart"/>
             <w:r>
               <w:rPr>
                 <w:rFonts w:ascii="Calibri" w:eastAsia="Times New Roman" w:hAnsi="Calibri" w:cs="Calibri"/>
@@ -2316,62 +2023,7 @@
                 <w:noProof w:val="0"/>
                 <w:color w:val="000000"/>
               </w:rPr>
-              <w:t>Tiempo</w:t>
-            </w:r>
-            <w:proofErr w:type="spellEnd"/>
-            <w:r>
-              <w:rPr>
-                <w:rFonts w:ascii="Calibri" w:eastAsia="Times New Roman" w:hAnsi="Calibri" w:cs="Calibri"/>
-                <w:b/>
-                <w:bCs/>
-                <w:noProof w:val="0"/>
-                <w:color w:val="000000"/>
-              </w:rPr>
-              <w:t xml:space="preserve"> de </w:t>
-            </w:r>
-            <w:proofErr w:type="spellStart"/>
-            <w:r>
-              <w:rPr>
-                <w:rFonts w:ascii="Calibri" w:eastAsia="Times New Roman" w:hAnsi="Calibri" w:cs="Calibri"/>
-                <w:b/>
-                <w:bCs/>
-                <w:noProof w:val="0"/>
-                <w:color w:val="000000"/>
-              </w:rPr>
-              <w:t>Ejecución</w:t>
-            </w:r>
-            <w:proofErr w:type="spellEnd"/>
-            <w:r>
-              <w:rPr>
-                <w:rFonts w:ascii="Calibri" w:eastAsia="Times New Roman" w:hAnsi="Calibri" w:cs="Calibri"/>
-                <w:b/>
-                <w:bCs/>
-                <w:noProof w:val="0"/>
-                <w:color w:val="000000"/>
-              </w:rPr>
-              <w:t xml:space="preserve"> [</w:t>
-            </w:r>
-            <w:proofErr w:type="spellStart"/>
-            <w:r>
-              <w:rPr>
-                <w:rFonts w:ascii="Calibri" w:eastAsia="Times New Roman" w:hAnsi="Calibri" w:cs="Calibri"/>
-                <w:b/>
-                <w:bCs/>
-                <w:noProof w:val="0"/>
-                <w:color w:val="000000"/>
-              </w:rPr>
-              <w:t>ms</w:t>
-            </w:r>
-            <w:proofErr w:type="spellEnd"/>
-            <w:r>
-              <w:rPr>
-                <w:rFonts w:ascii="Calibri" w:eastAsia="Times New Roman" w:hAnsi="Calibri" w:cs="Calibri"/>
-                <w:b/>
-                <w:bCs/>
-                <w:noProof w:val="0"/>
-                <w:color w:val="000000"/>
-              </w:rPr>
-              <w:t>]</w:t>
+              <w:t>Tiempo de Ejecución [ms]</w:t>
             </w:r>
           </w:p>
         </w:tc>
@@ -2647,7 +2299,6 @@
         <w:rPr>
           <w:lang w:val="es-CO"/>
         </w:rPr>
-        <w:lastRenderedPageBreak/>
         <w:t xml:space="preserve">Tabla </w:t>
       </w:r>
       <w:r>
@@ -2779,35 +2430,7 @@
                 <w:color w:val="000000"/>
                 <w:u w:val="single"/>
               </w:rPr>
-              <w:t xml:space="preserve">Carga de </w:t>
-            </w:r>
-            <w:proofErr w:type="spellStart"/>
-            <w:r>
-              <w:rPr>
-                <w:rFonts w:ascii="Calibri" w:eastAsia="Times New Roman" w:hAnsi="Calibri" w:cs="Calibri"/>
-                <w:b/>
-                <w:bCs/>
-                <w:i/>
-                <w:iCs/>
-                <w:noProof w:val="0"/>
-                <w:color w:val="000000"/>
-                <w:u w:val="single"/>
-              </w:rPr>
-              <w:t>Catálogo</w:t>
-            </w:r>
-            <w:proofErr w:type="spellEnd"/>
-            <w:r>
-              <w:rPr>
-                <w:rFonts w:ascii="Calibri" w:eastAsia="Times New Roman" w:hAnsi="Calibri" w:cs="Calibri"/>
-                <w:b/>
-                <w:bCs/>
-                <w:i/>
-                <w:iCs/>
-                <w:noProof w:val="0"/>
-                <w:color w:val="000000"/>
-                <w:u w:val="single"/>
-              </w:rPr>
-              <w:t xml:space="preserve"> CHAINING</w:t>
+              <w:t>Carga de Catálogo CHAINING</w:t>
             </w:r>
           </w:p>
         </w:tc>
@@ -2878,7 +2501,6 @@
                 <w:color w:val="000000"/>
               </w:rPr>
             </w:pPr>
-            <w:proofErr w:type="spellStart"/>
             <w:r>
               <w:rPr>
                 <w:rFonts w:ascii="Calibri" w:eastAsia="Times New Roman" w:hAnsi="Calibri" w:cs="Calibri"/>
@@ -2887,40 +2509,7 @@
                 <w:noProof w:val="0"/>
                 <w:color w:val="000000"/>
               </w:rPr>
-              <w:t>Consumo</w:t>
-            </w:r>
-            <w:proofErr w:type="spellEnd"/>
-            <w:r>
-              <w:rPr>
-                <w:rFonts w:ascii="Calibri" w:eastAsia="Times New Roman" w:hAnsi="Calibri" w:cs="Calibri"/>
-                <w:b/>
-                <w:bCs/>
-                <w:noProof w:val="0"/>
-                <w:color w:val="000000"/>
-              </w:rPr>
-              <w:t xml:space="preserve"> de </w:t>
-            </w:r>
-            <w:proofErr w:type="spellStart"/>
-            <w:r>
-              <w:rPr>
-                <w:rFonts w:ascii="Calibri" w:eastAsia="Times New Roman" w:hAnsi="Calibri" w:cs="Calibri"/>
-                <w:b/>
-                <w:bCs/>
-                <w:noProof w:val="0"/>
-                <w:color w:val="000000"/>
-              </w:rPr>
-              <w:t>Datos</w:t>
-            </w:r>
-            <w:proofErr w:type="spellEnd"/>
-            <w:r>
-              <w:rPr>
-                <w:rFonts w:ascii="Calibri" w:eastAsia="Times New Roman" w:hAnsi="Calibri" w:cs="Calibri"/>
-                <w:b/>
-                <w:bCs/>
-                <w:noProof w:val="0"/>
-                <w:color w:val="000000"/>
-              </w:rPr>
-              <w:t xml:space="preserve"> [kB]</w:t>
+              <w:t>Consumo de Datos [kB]</w:t>
             </w:r>
           </w:p>
         </w:tc>
@@ -2949,7 +2538,6 @@
                 <w:color w:val="000000"/>
               </w:rPr>
             </w:pPr>
-            <w:proofErr w:type="spellStart"/>
             <w:r>
               <w:rPr>
                 <w:rFonts w:ascii="Calibri" w:eastAsia="Times New Roman" w:hAnsi="Calibri" w:cs="Calibri"/>
@@ -2958,62 +2546,7 @@
                 <w:noProof w:val="0"/>
                 <w:color w:val="000000"/>
               </w:rPr>
-              <w:t>Tiempo</w:t>
-            </w:r>
-            <w:proofErr w:type="spellEnd"/>
-            <w:r>
-              <w:rPr>
-                <w:rFonts w:ascii="Calibri" w:eastAsia="Times New Roman" w:hAnsi="Calibri" w:cs="Calibri"/>
-                <w:b/>
-                <w:bCs/>
-                <w:noProof w:val="0"/>
-                <w:color w:val="000000"/>
-              </w:rPr>
-              <w:t xml:space="preserve"> de </w:t>
-            </w:r>
-            <w:proofErr w:type="spellStart"/>
-            <w:r>
-              <w:rPr>
-                <w:rFonts w:ascii="Calibri" w:eastAsia="Times New Roman" w:hAnsi="Calibri" w:cs="Calibri"/>
-                <w:b/>
-                <w:bCs/>
-                <w:noProof w:val="0"/>
-                <w:color w:val="000000"/>
-              </w:rPr>
-              <w:t>Ejecución</w:t>
-            </w:r>
-            <w:proofErr w:type="spellEnd"/>
-            <w:r>
-              <w:rPr>
-                <w:rFonts w:ascii="Calibri" w:eastAsia="Times New Roman" w:hAnsi="Calibri" w:cs="Calibri"/>
-                <w:b/>
-                <w:bCs/>
-                <w:noProof w:val="0"/>
-                <w:color w:val="000000"/>
-              </w:rPr>
-              <w:t xml:space="preserve"> [</w:t>
-            </w:r>
-            <w:proofErr w:type="spellStart"/>
-            <w:r>
-              <w:rPr>
-                <w:rFonts w:ascii="Calibri" w:eastAsia="Times New Roman" w:hAnsi="Calibri" w:cs="Calibri"/>
-                <w:b/>
-                <w:bCs/>
-                <w:noProof w:val="0"/>
-                <w:color w:val="000000"/>
-              </w:rPr>
-              <w:t>ms</w:t>
-            </w:r>
-            <w:proofErr w:type="spellEnd"/>
-            <w:r>
-              <w:rPr>
-                <w:rFonts w:ascii="Calibri" w:eastAsia="Times New Roman" w:hAnsi="Calibri" w:cs="Calibri"/>
-                <w:b/>
-                <w:bCs/>
-                <w:noProof w:val="0"/>
-                <w:color w:val="000000"/>
-              </w:rPr>
-              <w:t>]</w:t>
+              <w:t>Tiempo de Ejecución [ms]</w:t>
             </w:r>
           </w:p>
         </w:tc>
@@ -3469,6 +3002,7 @@
           <w:rFonts w:ascii="Dax-Regular" w:hAnsi="Dax-Regular"/>
           <w:lang w:val="es-CO"/>
         </w:rPr>
+        <w:lastRenderedPageBreak/>
         <w:t>Comparación de memoria y tiempo de ejecución para PROBING y CHAINING</w:t>
       </w:r>
     </w:p>
@@ -3512,30 +3046,35 @@
         </w:rPr>
         <w:t xml:space="preserve">¿Por qué en la función </w:t>
       </w:r>
-      <w:proofErr w:type="gramStart"/>
       <w:r>
         <w:rPr>
           <w:b/>
           <w:bCs/>
           <w:lang w:val="es-419"/>
         </w:rPr>
-        <w:t>getTime(</w:t>
-      </w:r>
-      <w:proofErr w:type="gramEnd"/>
+        <w:t>getTime()</w:t>
+      </w:r>
+      <w:r>
+        <w:rPr>
+          <w:rFonts w:ascii="Dax-Regular" w:hAnsi="Dax-Regular"/>
+          <w:lang w:val="es-419"/>
+        </w:rPr>
+        <w:t xml:space="preserve"> se utiliza </w:t>
+      </w:r>
       <w:r>
         <w:rPr>
           <w:b/>
           <w:bCs/>
           <w:lang w:val="es-419"/>
         </w:rPr>
-        <w:t>)</w:t>
+        <w:t>time.perf_counter()</w:t>
       </w:r>
       <w:r>
         <w:rPr>
           <w:rFonts w:ascii="Dax-Regular" w:hAnsi="Dax-Regular"/>
           <w:lang w:val="es-419"/>
         </w:rPr>
-        <w:t xml:space="preserve"> se utiliza </w:t>
+        <w:t xml:space="preserve"> en ves de la previamente conocida </w:t>
       </w:r>
       <w:r>
         <w:rPr>
@@ -3543,32 +3082,7 @@
           <w:bCs/>
           <w:lang w:val="es-419"/>
         </w:rPr>
-        <w:t>time.perf_counter()</w:t>
-      </w:r>
-      <w:r>
-        <w:rPr>
-          <w:rFonts w:ascii="Dax-Regular" w:hAnsi="Dax-Regular"/>
-          <w:lang w:val="es-419"/>
-        </w:rPr>
-        <w:t xml:space="preserve"> en ves de la previamente conocida </w:t>
-      </w:r>
-      <w:proofErr w:type="spellStart"/>
-      <w:r>
-        <w:rPr>
-          <w:b/>
-          <w:bCs/>
-          <w:lang w:val="es-419"/>
-        </w:rPr>
-        <w:t>time.process_time</w:t>
-      </w:r>
-      <w:proofErr w:type="spellEnd"/>
-      <w:r>
-        <w:rPr>
-          <w:b/>
-          <w:bCs/>
-          <w:lang w:val="es-419"/>
-        </w:rPr>
-        <w:t>()</w:t>
+        <w:t>time.process_time()</w:t>
       </w:r>
       <w:r>
         <w:rPr>
@@ -3623,30 +3137,35 @@
         </w:rPr>
         <w:t xml:space="preserve">¿Por qué son importantes las funciones </w:t>
       </w:r>
-      <w:proofErr w:type="gramStart"/>
       <w:r>
         <w:rPr>
           <w:b/>
           <w:bCs/>
           <w:lang w:val="es-419"/>
         </w:rPr>
-        <w:t>start(</w:t>
-      </w:r>
-      <w:proofErr w:type="gramEnd"/>
+        <w:t>start()</w:t>
+      </w:r>
+      <w:r>
+        <w:rPr>
+          <w:rFonts w:ascii="Dax-Regular" w:hAnsi="Dax-Regular"/>
+          <w:lang w:val="es-419"/>
+        </w:rPr>
+        <w:t xml:space="preserve"> y </w:t>
+      </w:r>
       <w:r>
         <w:rPr>
           <w:b/>
           <w:bCs/>
           <w:lang w:val="es-419"/>
         </w:rPr>
-        <w:t>)</w:t>
+        <w:t>stop()</w:t>
       </w:r>
       <w:r>
         <w:rPr>
           <w:rFonts w:ascii="Dax-Regular" w:hAnsi="Dax-Regular"/>
           <w:lang w:val="es-419"/>
         </w:rPr>
-        <w:t xml:space="preserve"> y </w:t>
+        <w:t xml:space="preserve"> de la librería </w:t>
       </w:r>
       <w:r>
         <w:rPr>
@@ -3654,25 +3173,8 @@
           <w:bCs/>
           <w:lang w:val="es-419"/>
         </w:rPr>
-        <w:t>stop()</w:t>
-      </w:r>
-      <w:r>
-        <w:rPr>
-          <w:rFonts w:ascii="Dax-Regular" w:hAnsi="Dax-Regular"/>
-          <w:lang w:val="es-419"/>
-        </w:rPr>
-        <w:t xml:space="preserve"> de la librería </w:t>
-      </w:r>
-      <w:proofErr w:type="spellStart"/>
-      <w:r>
-        <w:rPr>
-          <w:b/>
-          <w:bCs/>
-          <w:lang w:val="es-419"/>
-        </w:rPr>
         <w:t>tracemalloc</w:t>
       </w:r>
-      <w:proofErr w:type="spellEnd"/>
       <w:r>
         <w:rPr>
           <w:rFonts w:ascii="Dax-Regular" w:hAnsi="Dax-Regular"/>
@@ -3900,7 +3402,6 @@
         <w:rPr>
           <w:lang w:val="es-419"/>
         </w:rPr>
-        <w:lastRenderedPageBreak/>
         <w:t>Los tiempos de ejecución del linear probing no solo fueron menores sino que la variacion entre los resultados con diferentes factores de carga fue menor. Esto sugiere que si se usa este esquema de colisiones se pueden obtener mejores y mas estables tiempos de carga.</w:t>
       </w:r>
     </w:p>
@@ -5675,6 +5176,1237 @@
 </w:styles>
 </file>
 
+<file path=word/charts/chart1.xml><?xml version="1.0" encoding="utf-8"?>
+<c:chartSpace xmlns:c="http://schemas.openxmlformats.org/drawingml/2006/chart" xmlns:a="http://schemas.openxmlformats.org/drawingml/2006/main" xmlns:r="http://schemas.openxmlformats.org/officeDocument/2006/relationships" xmlns:c16r2="http://schemas.microsoft.com/office/drawing/2015/06/chart">
+  <c:date1904 val="0"/>
+  <c:lang val="es-ES"/>
+  <c:roundedCorners val="0"/>
+  <mc:AlternateContent xmlns:mc="http://schemas.openxmlformats.org/markup-compatibility/2006">
+    <mc:Choice xmlns:c14="http://schemas.microsoft.com/office/drawing/2007/8/2/chart" Requires="c14">
+      <c14:style val="102"/>
+    </mc:Choice>
+    <mc:Fallback>
+      <c:style val="2"/>
+    </mc:Fallback>
+  </mc:AlternateContent>
+  <c:chart>
+    <c:title>
+      <c:tx>
+        <c:rich>
+          <a:bodyPr rot="0" spcFirstLastPara="1" vertOverflow="ellipsis" vert="horz" wrap="square" anchor="ctr" anchorCtr="1"/>
+          <a:lstStyle/>
+          <a:p>
+            <a:pPr>
+              <a:defRPr sz="1400" b="1" i="0" u="none" strike="noStrike" kern="1200" spc="0" baseline="0">
+                <a:solidFill>
+                  <a:schemeClr val="tx1">
+                    <a:lumMod val="65000"/>
+                    <a:lumOff val="35000"/>
+                  </a:schemeClr>
+                </a:solidFill>
+                <a:latin typeface="+mn-lt"/>
+                <a:ea typeface="+mn-ea"/>
+                <a:cs typeface="+mn-cs"/>
+              </a:defRPr>
+            </a:pPr>
+            <a:r>
+              <a:rPr lang="es-419" sz="1800" b="1">
+                <a:effectLst/>
+              </a:rPr>
+              <a:t>Comparación de Tiempo</a:t>
+            </a:r>
+            <a:r>
+              <a:rPr lang="es-419" sz="1800" b="1" baseline="0">
+                <a:effectLst/>
+              </a:rPr>
+              <a:t> y Memoria utilizados en PROBING y CHAINING </a:t>
+            </a:r>
+            <a:endParaRPr lang="en-US" sz="1800" b="1">
+              <a:effectLst/>
+            </a:endParaRPr>
+          </a:p>
+        </c:rich>
+      </c:tx>
+      <c:overlay val="0"/>
+      <c:spPr>
+        <a:noFill/>
+        <a:ln>
+          <a:noFill/>
+        </a:ln>
+        <a:effectLst/>
+      </c:spPr>
+      <c:txPr>
+        <a:bodyPr rot="0" spcFirstLastPara="1" vertOverflow="ellipsis" vert="horz" wrap="square" anchor="ctr" anchorCtr="1"/>
+        <a:lstStyle/>
+        <a:p>
+          <a:pPr>
+            <a:defRPr sz="1400" b="1" i="0" u="none" strike="noStrike" kern="1200" spc="0" baseline="0">
+              <a:solidFill>
+                <a:schemeClr val="tx1">
+                  <a:lumMod val="65000"/>
+                  <a:lumOff val="35000"/>
+                </a:schemeClr>
+              </a:solidFill>
+              <a:latin typeface="+mn-lt"/>
+              <a:ea typeface="+mn-ea"/>
+              <a:cs typeface="+mn-cs"/>
+            </a:defRPr>
+          </a:pPr>
+          <a:endParaRPr lang="es-CO"/>
+        </a:p>
+      </c:txPr>
+    </c:title>
+    <c:autoTitleDeleted val="0"/>
+    <c:plotArea>
+      <c:layout/>
+      <c:scatterChart>
+        <c:scatterStyle val="smoothMarker"/>
+        <c:varyColors val="0"/>
+        <c:ser>
+          <c:idx val="0"/>
+          <c:order val="0"/>
+          <c:tx>
+            <c:strRef>
+              <c:f>'Datos Lab7'!$A$8:$C$8</c:f>
+              <c:strCache>
+                <c:ptCount val="1"/>
+                <c:pt idx="0">
+                  <c:v>Carga de Catálogo CHAINING</c:v>
+                </c:pt>
+              </c:strCache>
+            </c:strRef>
+          </c:tx>
+          <c:spPr>
+            <a:ln w="19050" cap="rnd">
+              <a:solidFill>
+                <a:schemeClr val="accent6"/>
+              </a:solidFill>
+              <a:round/>
+            </a:ln>
+            <a:effectLst/>
+          </c:spPr>
+          <c:marker>
+            <c:symbol val="circle"/>
+            <c:size val="5"/>
+            <c:spPr>
+              <a:solidFill>
+                <a:schemeClr val="accent6"/>
+              </a:solidFill>
+              <a:ln w="9525">
+                <a:solidFill>
+                  <a:schemeClr val="accent6"/>
+                </a:solidFill>
+              </a:ln>
+              <a:effectLst/>
+            </c:spPr>
+          </c:marker>
+          <c:trendline>
+            <c:spPr>
+              <a:ln w="19050" cap="rnd">
+                <a:solidFill>
+                  <a:schemeClr val="accent6"/>
+                </a:solidFill>
+                <a:prstDash val="sysDot"/>
+              </a:ln>
+              <a:effectLst/>
+            </c:spPr>
+            <c:trendlineType val="linear"/>
+            <c:dispRSqr val="1"/>
+            <c:dispEq val="1"/>
+            <c:trendlineLbl>
+              <c:numFmt formatCode="General" sourceLinked="0"/>
+              <c:spPr>
+                <a:noFill/>
+                <a:ln>
+                  <a:noFill/>
+                </a:ln>
+                <a:effectLst/>
+              </c:spPr>
+              <c:txPr>
+                <a:bodyPr rot="0" spcFirstLastPara="1" vertOverflow="ellipsis" vert="horz" wrap="square" anchor="ctr" anchorCtr="1"/>
+                <a:lstStyle/>
+                <a:p>
+                  <a:pPr>
+                    <a:defRPr sz="900" b="0" i="0" u="none" strike="noStrike" kern="1200" baseline="0">
+                      <a:solidFill>
+                        <a:schemeClr val="tx1">
+                          <a:lumMod val="65000"/>
+                          <a:lumOff val="35000"/>
+                        </a:schemeClr>
+                      </a:solidFill>
+                      <a:latin typeface="+mn-lt"/>
+                      <a:ea typeface="+mn-ea"/>
+                      <a:cs typeface="+mn-cs"/>
+                    </a:defRPr>
+                  </a:pPr>
+                  <a:endParaRPr lang="es-CO"/>
+                </a:p>
+              </c:txPr>
+            </c:trendlineLbl>
+          </c:trendline>
+          <c:xVal>
+            <c:numRef>
+              <c:f>'Datos Lab7'!$B$3:$B$5</c:f>
+              <c:numCache>
+                <c:formatCode>0.000</c:formatCode>
+                <c:ptCount val="3"/>
+                <c:pt idx="0">
+                  <c:v>146767.35399999999</c:v>
+                </c:pt>
+                <c:pt idx="1">
+                  <c:v>146767.35399999999</c:v>
+                </c:pt>
+                <c:pt idx="2">
+                  <c:v>146767.35399999999</c:v>
+                </c:pt>
+              </c:numCache>
+            </c:numRef>
+          </c:xVal>
+          <c:yVal>
+            <c:numRef>
+              <c:f>'Datos Lab7'!$C$3:$C$5</c:f>
+              <c:numCache>
+                <c:formatCode>0.000</c:formatCode>
+                <c:ptCount val="3"/>
+                <c:pt idx="0">
+                  <c:v>2151.4699999999998</c:v>
+                </c:pt>
+                <c:pt idx="1">
+                  <c:v>2155.058</c:v>
+                </c:pt>
+                <c:pt idx="2">
+                  <c:v>2165.3609999999999</c:v>
+                </c:pt>
+              </c:numCache>
+            </c:numRef>
+          </c:yVal>
+          <c:smooth val="1"/>
+          <c:extLst>
+            <c:ext xmlns:c16="http://schemas.microsoft.com/office/drawing/2014/chart" uri="{C3380CC4-5D6E-409C-BE32-E72D297353CC}">
+              <c16:uniqueId val="{00000001-43F7-4907-A9F3-953CFD492680}"/>
+            </c:ext>
+          </c:extLst>
+        </c:ser>
+        <c:ser>
+          <c:idx val="1"/>
+          <c:order val="1"/>
+          <c:tx>
+            <c:strRef>
+              <c:f>'Datos Lab7'!$A$8:$C$8</c:f>
+              <c:strCache>
+                <c:ptCount val="1"/>
+                <c:pt idx="0">
+                  <c:v>Carga de Catálogo CHAINING</c:v>
+                </c:pt>
+              </c:strCache>
+            </c:strRef>
+          </c:tx>
+          <c:spPr>
+            <a:ln w="19050" cap="rnd">
+              <a:solidFill>
+                <a:schemeClr val="accent5"/>
+              </a:solidFill>
+              <a:round/>
+            </a:ln>
+            <a:effectLst/>
+          </c:spPr>
+          <c:marker>
+            <c:symbol val="circle"/>
+            <c:size val="5"/>
+            <c:spPr>
+              <a:solidFill>
+                <a:schemeClr val="accent5"/>
+              </a:solidFill>
+              <a:ln w="9525">
+                <a:solidFill>
+                  <a:schemeClr val="accent5"/>
+                </a:solidFill>
+              </a:ln>
+              <a:effectLst/>
+            </c:spPr>
+          </c:marker>
+          <c:trendline>
+            <c:spPr>
+              <a:ln w="19050" cap="rnd">
+                <a:solidFill>
+                  <a:schemeClr val="accent5"/>
+                </a:solidFill>
+                <a:prstDash val="sysDot"/>
+              </a:ln>
+              <a:effectLst/>
+            </c:spPr>
+            <c:trendlineType val="poly"/>
+            <c:order val="2"/>
+            <c:dispRSqr val="1"/>
+            <c:dispEq val="1"/>
+            <c:trendlineLbl>
+              <c:numFmt formatCode="General" sourceLinked="0"/>
+              <c:spPr>
+                <a:noFill/>
+                <a:ln>
+                  <a:noFill/>
+                </a:ln>
+                <a:effectLst/>
+              </c:spPr>
+              <c:txPr>
+                <a:bodyPr rot="0" spcFirstLastPara="1" vertOverflow="ellipsis" vert="horz" wrap="square" anchor="ctr" anchorCtr="1"/>
+                <a:lstStyle/>
+                <a:p>
+                  <a:pPr>
+                    <a:defRPr sz="900" b="0" i="0" u="none" strike="noStrike" kern="1200" baseline="0">
+                      <a:solidFill>
+                        <a:schemeClr val="tx1">
+                          <a:lumMod val="65000"/>
+                          <a:lumOff val="35000"/>
+                        </a:schemeClr>
+                      </a:solidFill>
+                      <a:latin typeface="+mn-lt"/>
+                      <a:ea typeface="+mn-ea"/>
+                      <a:cs typeface="+mn-cs"/>
+                    </a:defRPr>
+                  </a:pPr>
+                  <a:endParaRPr lang="es-CO"/>
+                </a:p>
+              </c:txPr>
+            </c:trendlineLbl>
+          </c:trendline>
+          <c:xVal>
+            <c:numRef>
+              <c:f>'Datos Lab7'!$B$10:$B$12</c:f>
+              <c:numCache>
+                <c:formatCode>0.000</c:formatCode>
+                <c:ptCount val="3"/>
+                <c:pt idx="0">
+                  <c:v>146767.35399999999</c:v>
+                </c:pt>
+                <c:pt idx="1">
+                  <c:v>146767.28099999999</c:v>
+                </c:pt>
+                <c:pt idx="2">
+                  <c:v>146767.27900000001</c:v>
+                </c:pt>
+              </c:numCache>
+            </c:numRef>
+          </c:xVal>
+          <c:yVal>
+            <c:numRef>
+              <c:f>'Datos Lab7'!$C$10:$C$12</c:f>
+              <c:numCache>
+                <c:formatCode>0.000</c:formatCode>
+                <c:ptCount val="3"/>
+                <c:pt idx="0">
+                  <c:v>2255.2719999999999</c:v>
+                </c:pt>
+                <c:pt idx="1">
+                  <c:v>2260.2579999999998</c:v>
+                </c:pt>
+                <c:pt idx="2">
+                  <c:v>2306.7109999999998</c:v>
+                </c:pt>
+              </c:numCache>
+            </c:numRef>
+          </c:yVal>
+          <c:smooth val="1"/>
+          <c:extLst>
+            <c:ext xmlns:c16="http://schemas.microsoft.com/office/drawing/2014/chart" uri="{C3380CC4-5D6E-409C-BE32-E72D297353CC}">
+              <c16:uniqueId val="{00000003-43F7-4907-A9F3-953CFD492680}"/>
+            </c:ext>
+          </c:extLst>
+        </c:ser>
+        <c:dLbls>
+          <c:showLegendKey val="0"/>
+          <c:showVal val="0"/>
+          <c:showCatName val="0"/>
+          <c:showSerName val="0"/>
+          <c:showPercent val="0"/>
+          <c:showBubbleSize val="0"/>
+        </c:dLbls>
+        <c:axId val="696671312"/>
+        <c:axId val="1833162896"/>
+      </c:scatterChart>
+      <c:valAx>
+        <c:axId val="696671312"/>
+        <c:scaling>
+          <c:orientation val="minMax"/>
+        </c:scaling>
+        <c:delete val="0"/>
+        <c:axPos val="b"/>
+        <c:majorGridlines>
+          <c:spPr>
+            <a:ln w="9525" cap="flat" cmpd="sng" algn="ctr">
+              <a:solidFill>
+                <a:schemeClr val="tx1">
+                  <a:lumMod val="15000"/>
+                  <a:lumOff val="85000"/>
+                </a:schemeClr>
+              </a:solidFill>
+              <a:round/>
+            </a:ln>
+            <a:effectLst/>
+          </c:spPr>
+        </c:majorGridlines>
+        <c:title>
+          <c:tx>
+            <c:rich>
+              <a:bodyPr rot="0" spcFirstLastPara="1" vertOverflow="ellipsis" vert="horz" wrap="square" anchor="ctr" anchorCtr="1"/>
+              <a:lstStyle/>
+              <a:p>
+                <a:pPr>
+                  <a:defRPr sz="1000" b="0" i="0" u="none" strike="noStrike" kern="1200" baseline="0">
+                    <a:solidFill>
+                      <a:schemeClr val="tx1">
+                        <a:lumMod val="65000"/>
+                        <a:lumOff val="35000"/>
+                      </a:schemeClr>
+                    </a:solidFill>
+                    <a:latin typeface="+mn-lt"/>
+                    <a:ea typeface="+mn-ea"/>
+                    <a:cs typeface="+mn-cs"/>
+                  </a:defRPr>
+                </a:pPr>
+                <a:r>
+                  <a:rPr lang="en-US" b="1"/>
+                  <a:t>Memoria Utilizada [</a:t>
+                </a:r>
+                <a:r>
+                  <a:rPr lang="es-419" sz="1000" b="1" i="0" u="none" strike="noStrike" baseline="0">
+                    <a:effectLst/>
+                  </a:rPr>
+                  <a:t>kB</a:t>
+                </a:r>
+                <a:r>
+                  <a:rPr lang="en-US" b="1"/>
+                  <a:t>]</a:t>
+                </a:r>
+              </a:p>
+            </c:rich>
+          </c:tx>
+          <c:overlay val="0"/>
+          <c:spPr>
+            <a:noFill/>
+            <a:ln>
+              <a:noFill/>
+            </a:ln>
+            <a:effectLst/>
+          </c:spPr>
+          <c:txPr>
+            <a:bodyPr rot="0" spcFirstLastPara="1" vertOverflow="ellipsis" vert="horz" wrap="square" anchor="ctr" anchorCtr="1"/>
+            <a:lstStyle/>
+            <a:p>
+              <a:pPr>
+                <a:defRPr sz="1000" b="0" i="0" u="none" strike="noStrike" kern="1200" baseline="0">
+                  <a:solidFill>
+                    <a:schemeClr val="tx1">
+                      <a:lumMod val="65000"/>
+                      <a:lumOff val="35000"/>
+                    </a:schemeClr>
+                  </a:solidFill>
+                  <a:latin typeface="+mn-lt"/>
+                  <a:ea typeface="+mn-ea"/>
+                  <a:cs typeface="+mn-cs"/>
+                </a:defRPr>
+              </a:pPr>
+              <a:endParaRPr lang="es-CO"/>
+            </a:p>
+          </c:txPr>
+        </c:title>
+        <c:numFmt formatCode="0.000" sourceLinked="1"/>
+        <c:majorTickMark val="none"/>
+        <c:minorTickMark val="none"/>
+        <c:tickLblPos val="nextTo"/>
+        <c:spPr>
+          <a:noFill/>
+          <a:ln w="9525" cap="flat" cmpd="sng" algn="ctr">
+            <a:solidFill>
+              <a:schemeClr val="tx1">
+                <a:lumMod val="25000"/>
+                <a:lumOff val="75000"/>
+              </a:schemeClr>
+            </a:solidFill>
+            <a:round/>
+          </a:ln>
+          <a:effectLst/>
+        </c:spPr>
+        <c:txPr>
+          <a:bodyPr rot="-60000000" spcFirstLastPara="1" vertOverflow="ellipsis" vert="horz" wrap="square" anchor="ctr" anchorCtr="1"/>
+          <a:lstStyle/>
+          <a:p>
+            <a:pPr>
+              <a:defRPr sz="900" b="0" i="0" u="none" strike="noStrike" kern="1200" baseline="0">
+                <a:solidFill>
+                  <a:schemeClr val="tx1">
+                    <a:lumMod val="65000"/>
+                    <a:lumOff val="35000"/>
+                  </a:schemeClr>
+                </a:solidFill>
+                <a:latin typeface="+mn-lt"/>
+                <a:ea typeface="+mn-ea"/>
+                <a:cs typeface="+mn-cs"/>
+              </a:defRPr>
+            </a:pPr>
+            <a:endParaRPr lang="es-CO"/>
+          </a:p>
+        </c:txPr>
+        <c:crossAx val="1833162896"/>
+        <c:crosses val="autoZero"/>
+        <c:crossBetween val="midCat"/>
+      </c:valAx>
+      <c:valAx>
+        <c:axId val="1833162896"/>
+        <c:scaling>
+          <c:orientation val="minMax"/>
+        </c:scaling>
+        <c:delete val="0"/>
+        <c:axPos val="l"/>
+        <c:majorGridlines>
+          <c:spPr>
+            <a:ln w="9525" cap="flat" cmpd="sng" algn="ctr">
+              <a:solidFill>
+                <a:schemeClr val="tx1">
+                  <a:lumMod val="15000"/>
+                  <a:lumOff val="85000"/>
+                </a:schemeClr>
+              </a:solidFill>
+              <a:round/>
+            </a:ln>
+            <a:effectLst/>
+          </c:spPr>
+        </c:majorGridlines>
+        <c:title>
+          <c:tx>
+            <c:rich>
+              <a:bodyPr rot="-5400000" spcFirstLastPara="1" vertOverflow="ellipsis" vert="horz" wrap="square" anchor="ctr" anchorCtr="1"/>
+              <a:lstStyle/>
+              <a:p>
+                <a:pPr>
+                  <a:defRPr sz="1000" b="0" i="0" u="none" strike="noStrike" kern="1200" baseline="0">
+                    <a:solidFill>
+                      <a:schemeClr val="tx1">
+                        <a:lumMod val="65000"/>
+                        <a:lumOff val="35000"/>
+                      </a:schemeClr>
+                    </a:solidFill>
+                    <a:latin typeface="+mn-lt"/>
+                    <a:ea typeface="+mn-ea"/>
+                    <a:cs typeface="+mn-cs"/>
+                  </a:defRPr>
+                </a:pPr>
+                <a:r>
+                  <a:rPr lang="en-US" b="1"/>
+                  <a:t>Tiempo</a:t>
+                </a:r>
+                <a:r>
+                  <a:rPr lang="en-US" b="1" baseline="0"/>
+                  <a:t> de ejecución [ms]</a:t>
+                </a:r>
+                <a:endParaRPr lang="en-US" b="1"/>
+              </a:p>
+            </c:rich>
+          </c:tx>
+          <c:overlay val="0"/>
+          <c:spPr>
+            <a:noFill/>
+            <a:ln>
+              <a:noFill/>
+            </a:ln>
+            <a:effectLst/>
+          </c:spPr>
+          <c:txPr>
+            <a:bodyPr rot="-5400000" spcFirstLastPara="1" vertOverflow="ellipsis" vert="horz" wrap="square" anchor="ctr" anchorCtr="1"/>
+            <a:lstStyle/>
+            <a:p>
+              <a:pPr>
+                <a:defRPr sz="1000" b="0" i="0" u="none" strike="noStrike" kern="1200" baseline="0">
+                  <a:solidFill>
+                    <a:schemeClr val="tx1">
+                      <a:lumMod val="65000"/>
+                      <a:lumOff val="35000"/>
+                    </a:schemeClr>
+                  </a:solidFill>
+                  <a:latin typeface="+mn-lt"/>
+                  <a:ea typeface="+mn-ea"/>
+                  <a:cs typeface="+mn-cs"/>
+                </a:defRPr>
+              </a:pPr>
+              <a:endParaRPr lang="es-CO"/>
+            </a:p>
+          </c:txPr>
+        </c:title>
+        <c:numFmt formatCode="0.000" sourceLinked="1"/>
+        <c:majorTickMark val="none"/>
+        <c:minorTickMark val="none"/>
+        <c:tickLblPos val="nextTo"/>
+        <c:spPr>
+          <a:noFill/>
+          <a:ln w="9525" cap="flat" cmpd="sng" algn="ctr">
+            <a:solidFill>
+              <a:schemeClr val="tx1">
+                <a:lumMod val="25000"/>
+                <a:lumOff val="75000"/>
+              </a:schemeClr>
+            </a:solidFill>
+            <a:round/>
+          </a:ln>
+          <a:effectLst/>
+        </c:spPr>
+        <c:txPr>
+          <a:bodyPr rot="-60000000" spcFirstLastPara="1" vertOverflow="ellipsis" vert="horz" wrap="square" anchor="ctr" anchorCtr="1"/>
+          <a:lstStyle/>
+          <a:p>
+            <a:pPr>
+              <a:defRPr sz="900" b="0" i="0" u="none" strike="noStrike" kern="1200" baseline="0">
+                <a:solidFill>
+                  <a:schemeClr val="tx1">
+                    <a:lumMod val="65000"/>
+                    <a:lumOff val="35000"/>
+                  </a:schemeClr>
+                </a:solidFill>
+                <a:latin typeface="+mn-lt"/>
+                <a:ea typeface="+mn-ea"/>
+                <a:cs typeface="+mn-cs"/>
+              </a:defRPr>
+            </a:pPr>
+            <a:endParaRPr lang="es-CO"/>
+          </a:p>
+        </c:txPr>
+        <c:crossAx val="696671312"/>
+        <c:crosses val="autoZero"/>
+        <c:crossBetween val="midCat"/>
+      </c:valAx>
+      <c:spPr>
+        <a:noFill/>
+        <a:ln>
+          <a:noFill/>
+        </a:ln>
+        <a:effectLst/>
+      </c:spPr>
+    </c:plotArea>
+    <c:legend>
+      <c:legendPos val="b"/>
+      <c:overlay val="0"/>
+      <c:spPr>
+        <a:noFill/>
+        <a:ln>
+          <a:noFill/>
+        </a:ln>
+        <a:effectLst/>
+      </c:spPr>
+      <c:txPr>
+        <a:bodyPr rot="0" spcFirstLastPara="1" vertOverflow="ellipsis" vert="horz" wrap="square" anchor="ctr" anchorCtr="1"/>
+        <a:lstStyle/>
+        <a:p>
+          <a:pPr>
+            <a:defRPr sz="900" b="0" i="0" u="none" strike="noStrike" kern="1200" baseline="0">
+              <a:solidFill>
+                <a:schemeClr val="tx1">
+                  <a:lumMod val="65000"/>
+                  <a:lumOff val="35000"/>
+                </a:schemeClr>
+              </a:solidFill>
+              <a:latin typeface="+mn-lt"/>
+              <a:ea typeface="+mn-ea"/>
+              <a:cs typeface="+mn-cs"/>
+            </a:defRPr>
+          </a:pPr>
+          <a:endParaRPr lang="es-CO"/>
+        </a:p>
+      </c:txPr>
+    </c:legend>
+    <c:plotVisOnly val="1"/>
+    <c:dispBlanksAs val="gap"/>
+    <c:extLst>
+      <c:ext xmlns:c16r3="http://schemas.microsoft.com/office/drawing/2017/03/chart" uri="{56B9EC1D-385E-4148-901F-78D8002777C0}">
+        <c16r3:dataDisplayOptions16>
+          <c16r3:dispNaAsBlank val="1"/>
+        </c16r3:dataDisplayOptions16>
+      </c:ext>
+    </c:extLst>
+    <c:showDLblsOverMax val="0"/>
+  </c:chart>
+  <c:spPr>
+    <a:solidFill>
+      <a:schemeClr val="bg1"/>
+    </a:solidFill>
+    <a:ln w="9525" cap="flat" cmpd="sng" algn="ctr">
+      <a:solidFill>
+        <a:schemeClr val="tx1">
+          <a:lumMod val="15000"/>
+          <a:lumOff val="85000"/>
+        </a:schemeClr>
+      </a:solidFill>
+      <a:round/>
+    </a:ln>
+    <a:effectLst/>
+  </c:spPr>
+  <c:txPr>
+    <a:bodyPr/>
+    <a:lstStyle/>
+    <a:p>
+      <a:pPr>
+        <a:defRPr/>
+      </a:pPr>
+      <a:endParaRPr lang="es-CO"/>
+    </a:p>
+  </c:txPr>
+  <c:externalData r:id="rId3">
+    <c:autoUpdate val="0"/>
+  </c:externalData>
+</c:chartSpace>
+</file>
+
+<file path=word/charts/colors1.xml><?xml version="1.0" encoding="utf-8"?>
+<cs:colorStyle xmlns:cs="http://schemas.microsoft.com/office/drawing/2012/chartStyle" xmlns:a="http://schemas.openxmlformats.org/drawingml/2006/main" meth="cycle" id="13">
+  <a:schemeClr val="accent6"/>
+  <a:schemeClr val="accent5"/>
+  <a:schemeClr val="accent4"/>
+  <cs:variation/>
+  <cs:variation>
+    <a:lumMod val="60000"/>
+  </cs:variation>
+  <cs:variation>
+    <a:lumMod val="80000"/>
+    <a:lumOff val="20000"/>
+  </cs:variation>
+  <cs:variation>
+    <a:lumMod val="80000"/>
+  </cs:variation>
+  <cs:variation>
+    <a:lumMod val="60000"/>
+    <a:lumOff val="40000"/>
+  </cs:variation>
+  <cs:variation>
+    <a:lumMod val="50000"/>
+  </cs:variation>
+  <cs:variation>
+    <a:lumMod val="70000"/>
+    <a:lumOff val="30000"/>
+  </cs:variation>
+  <cs:variation>
+    <a:lumMod val="70000"/>
+  </cs:variation>
+  <cs:variation>
+    <a:lumMod val="50000"/>
+    <a:lumOff val="50000"/>
+  </cs:variation>
+</cs:colorStyle>
+</file>
+
+<file path=word/charts/style1.xml><?xml version="1.0" encoding="utf-8"?>
+<cs:chartStyle xmlns:cs="http://schemas.microsoft.com/office/drawing/2012/chartStyle" xmlns:a="http://schemas.openxmlformats.org/drawingml/2006/main" id="240">
+  <cs:axisTitle>
+    <cs:lnRef idx="0"/>
+    <cs:fillRef idx="0"/>
+    <cs:effectRef idx="0"/>
+    <cs:fontRef idx="minor">
+      <a:schemeClr val="tx1">
+        <a:lumMod val="65000"/>
+        <a:lumOff val="35000"/>
+      </a:schemeClr>
+    </cs:fontRef>
+    <cs:defRPr sz="1000" kern="1200"/>
+  </cs:axisTitle>
+  <cs:categoryAxis>
+    <cs:lnRef idx="0"/>
+    <cs:fillRef idx="0"/>
+    <cs:effectRef idx="0"/>
+    <cs:fontRef idx="minor">
+      <a:schemeClr val="tx1">
+        <a:lumMod val="65000"/>
+        <a:lumOff val="35000"/>
+      </a:schemeClr>
+    </cs:fontRef>
+    <cs:spPr>
+      <a:ln w="9525" cap="flat" cmpd="sng" algn="ctr">
+        <a:solidFill>
+          <a:schemeClr val="tx1">
+            <a:lumMod val="25000"/>
+            <a:lumOff val="75000"/>
+          </a:schemeClr>
+        </a:solidFill>
+        <a:round/>
+      </a:ln>
+    </cs:spPr>
+    <cs:defRPr sz="900" kern="1200"/>
+  </cs:categoryAxis>
+  <cs:chartArea mods="allowNoFillOverride allowNoLineOverride">
+    <cs:lnRef idx="0"/>
+    <cs:fillRef idx="0"/>
+    <cs:effectRef idx="0"/>
+    <cs:fontRef idx="minor">
+      <a:schemeClr val="tx1"/>
+    </cs:fontRef>
+    <cs:spPr>
+      <a:solidFill>
+        <a:schemeClr val="bg1"/>
+      </a:solidFill>
+      <a:ln w="9525" cap="flat" cmpd="sng" algn="ctr">
+        <a:solidFill>
+          <a:schemeClr val="tx1">
+            <a:lumMod val="15000"/>
+            <a:lumOff val="85000"/>
+          </a:schemeClr>
+        </a:solidFill>
+        <a:round/>
+      </a:ln>
+    </cs:spPr>
+    <cs:defRPr sz="1000" kern="1200"/>
+  </cs:chartArea>
+  <cs:dataLabel>
+    <cs:lnRef idx="0"/>
+    <cs:fillRef idx="0"/>
+    <cs:effectRef idx="0"/>
+    <cs:fontRef idx="minor">
+      <a:schemeClr val="tx1">
+        <a:lumMod val="75000"/>
+        <a:lumOff val="25000"/>
+      </a:schemeClr>
+    </cs:fontRef>
+    <cs:defRPr sz="900" kern="1200"/>
+  </cs:dataLabel>
+  <cs:dataLabelCallout>
+    <cs:lnRef idx="0"/>
+    <cs:fillRef idx="0"/>
+    <cs:effectRef idx="0"/>
+    <cs:fontRef idx="minor">
+      <a:schemeClr val="dk1">
+        <a:lumMod val="65000"/>
+        <a:lumOff val="35000"/>
+      </a:schemeClr>
+    </cs:fontRef>
+    <cs:spPr>
+      <a:solidFill>
+        <a:schemeClr val="lt1"/>
+      </a:solidFill>
+      <a:ln>
+        <a:solidFill>
+          <a:schemeClr val="dk1">
+            <a:lumMod val="25000"/>
+            <a:lumOff val="75000"/>
+          </a:schemeClr>
+        </a:solidFill>
+      </a:ln>
+    </cs:spPr>
+    <cs:defRPr sz="900" kern="1200"/>
+    <cs:bodyPr rot="0" spcFirstLastPara="1" vertOverflow="clip" horzOverflow="clip" vert="horz" wrap="square" lIns="36576" tIns="18288" rIns="36576" bIns="18288" anchor="ctr" anchorCtr="1">
+      <a:spAutoFit/>
+    </cs:bodyPr>
+  </cs:dataLabelCallout>
+  <cs:dataPoint>
+    <cs:lnRef idx="0"/>
+    <cs:fillRef idx="1">
+      <cs:styleClr val="auto"/>
+    </cs:fillRef>
+    <cs:effectRef idx="0"/>
+    <cs:fontRef idx="minor">
+      <a:schemeClr val="tx1"/>
+    </cs:fontRef>
+  </cs:dataPoint>
+  <cs:dataPoint3D>
+    <cs:lnRef idx="0"/>
+    <cs:fillRef idx="1">
+      <cs:styleClr val="auto"/>
+    </cs:fillRef>
+    <cs:effectRef idx="0"/>
+    <cs:fontRef idx="minor">
+      <a:schemeClr val="tx1"/>
+    </cs:fontRef>
+  </cs:dataPoint3D>
+  <cs:dataPointLine>
+    <cs:lnRef idx="0">
+      <cs:styleClr val="auto"/>
+    </cs:lnRef>
+    <cs:fillRef idx="1"/>
+    <cs:effectRef idx="0"/>
+    <cs:fontRef idx="minor">
+      <a:schemeClr val="tx1"/>
+    </cs:fontRef>
+    <cs:spPr>
+      <a:ln w="19050" cap="rnd">
+        <a:solidFill>
+          <a:schemeClr val="phClr"/>
+        </a:solidFill>
+        <a:round/>
+      </a:ln>
+    </cs:spPr>
+  </cs:dataPointLine>
+  <cs:dataPointMarker>
+    <cs:lnRef idx="0">
+      <cs:styleClr val="auto"/>
+    </cs:lnRef>
+    <cs:fillRef idx="1">
+      <cs:styleClr val="auto"/>
+    </cs:fillRef>
+    <cs:effectRef idx="0"/>
+    <cs:fontRef idx="minor">
+      <a:schemeClr val="tx1"/>
+    </cs:fontRef>
+    <cs:spPr>
+      <a:ln w="9525">
+        <a:solidFill>
+          <a:schemeClr val="phClr"/>
+        </a:solidFill>
+      </a:ln>
+    </cs:spPr>
+  </cs:dataPointMarker>
+  <cs:dataPointMarkerLayout symbol="circle" size="5"/>
+  <cs:dataPointWireframe>
+    <cs:lnRef idx="0">
+      <cs:styleClr val="auto"/>
+    </cs:lnRef>
+    <cs:fillRef idx="0"/>
+    <cs:effectRef idx="0"/>
+    <cs:fontRef idx="minor">
+      <a:schemeClr val="dk1"/>
+    </cs:fontRef>
+    <cs:spPr>
+      <a:ln w="9525" cap="rnd">
+        <a:solidFill>
+          <a:schemeClr val="phClr"/>
+        </a:solidFill>
+        <a:round/>
+      </a:ln>
+    </cs:spPr>
+  </cs:dataPointWireframe>
+  <cs:dataTable>
+    <cs:lnRef idx="0"/>
+    <cs:fillRef idx="0"/>
+    <cs:effectRef idx="0"/>
+    <cs:fontRef idx="minor">
+      <a:schemeClr val="tx1">
+        <a:lumMod val="65000"/>
+        <a:lumOff val="35000"/>
+      </a:schemeClr>
+    </cs:fontRef>
+    <cs:spPr>
+      <a:noFill/>
+      <a:ln w="9525" cap="flat" cmpd="sng" algn="ctr">
+        <a:solidFill>
+          <a:schemeClr val="tx1">
+            <a:lumMod val="15000"/>
+            <a:lumOff val="85000"/>
+          </a:schemeClr>
+        </a:solidFill>
+        <a:round/>
+      </a:ln>
+    </cs:spPr>
+    <cs:defRPr sz="900" kern="1200"/>
+  </cs:dataTable>
+  <cs:downBar>
+    <cs:lnRef idx="0"/>
+    <cs:fillRef idx="0"/>
+    <cs:effectRef idx="0"/>
+    <cs:fontRef idx="minor">
+      <a:schemeClr val="tx1"/>
+    </cs:fontRef>
+    <cs:spPr>
+      <a:solidFill>
+        <a:schemeClr val="dk1">
+          <a:lumMod val="75000"/>
+          <a:lumOff val="25000"/>
+        </a:schemeClr>
+      </a:solidFill>
+      <a:ln w="9525" cap="flat" cmpd="sng" algn="ctr">
+        <a:solidFill>
+          <a:schemeClr val="tx1">
+            <a:lumMod val="65000"/>
+            <a:lumOff val="35000"/>
+          </a:schemeClr>
+        </a:solidFill>
+        <a:round/>
+      </a:ln>
+    </cs:spPr>
+  </cs:downBar>
+  <cs:dropLine>
+    <cs:lnRef idx="0"/>
+    <cs:fillRef idx="0"/>
+    <cs:effectRef idx="0"/>
+    <cs:fontRef idx="minor">
+      <a:schemeClr val="tx1"/>
+    </cs:fontRef>
+    <cs:spPr>
+      <a:ln w="9525" cap="flat" cmpd="sng" algn="ctr">
+        <a:solidFill>
+          <a:schemeClr val="tx1">
+            <a:lumMod val="35000"/>
+            <a:lumOff val="65000"/>
+          </a:schemeClr>
+        </a:solidFill>
+        <a:round/>
+      </a:ln>
+    </cs:spPr>
+  </cs:dropLine>
+  <cs:errorBar>
+    <cs:lnRef idx="0"/>
+    <cs:fillRef idx="0"/>
+    <cs:effectRef idx="0"/>
+    <cs:fontRef idx="minor">
+      <a:schemeClr val="tx1"/>
+    </cs:fontRef>
+    <cs:spPr>
+      <a:ln w="9525" cap="flat" cmpd="sng" algn="ctr">
+        <a:solidFill>
+          <a:schemeClr val="tx1">
+            <a:lumMod val="65000"/>
+            <a:lumOff val="35000"/>
+          </a:schemeClr>
+        </a:solidFill>
+        <a:round/>
+      </a:ln>
+    </cs:spPr>
+  </cs:errorBar>
+  <cs:floor>
+    <cs:lnRef idx="0"/>
+    <cs:fillRef idx="0"/>
+    <cs:effectRef idx="0"/>
+    <cs:fontRef idx="minor">
+      <a:schemeClr val="tx1"/>
+    </cs:fontRef>
+    <cs:spPr>
+      <a:noFill/>
+      <a:ln>
+        <a:noFill/>
+      </a:ln>
+    </cs:spPr>
+  </cs:floor>
+  <cs:gridlineMajor>
+    <cs:lnRef idx="0"/>
+    <cs:fillRef idx="0"/>
+    <cs:effectRef idx="0"/>
+    <cs:fontRef idx="minor">
+      <a:schemeClr val="tx1"/>
+    </cs:fontRef>
+    <cs:spPr>
+      <a:ln w="9525" cap="flat" cmpd="sng" algn="ctr">
+        <a:solidFill>
+          <a:schemeClr val="tx1">
+            <a:lumMod val="15000"/>
+            <a:lumOff val="85000"/>
+          </a:schemeClr>
+        </a:solidFill>
+        <a:round/>
+      </a:ln>
+    </cs:spPr>
+  </cs:gridlineMajor>
+  <cs:gridlineMinor>
+    <cs:lnRef idx="0"/>
+    <cs:fillRef idx="0"/>
+    <cs:effectRef idx="0"/>
+    <cs:fontRef idx="minor">
+      <a:schemeClr val="tx1"/>
+    </cs:fontRef>
+    <cs:spPr>
+      <a:ln w="9525" cap="flat" cmpd="sng" algn="ctr">
+        <a:solidFill>
+          <a:schemeClr val="tx1">
+            <a:lumMod val="5000"/>
+            <a:lumOff val="95000"/>
+          </a:schemeClr>
+        </a:solidFill>
+        <a:round/>
+      </a:ln>
+    </cs:spPr>
+  </cs:gridlineMinor>
+  <cs:hiLoLine>
+    <cs:lnRef idx="0"/>
+    <cs:fillRef idx="0"/>
+    <cs:effectRef idx="0"/>
+    <cs:fontRef idx="minor">
+      <a:schemeClr val="tx1"/>
+    </cs:fontRef>
+    <cs:spPr>
+      <a:ln w="9525" cap="flat" cmpd="sng" algn="ctr">
+        <a:solidFill>
+          <a:schemeClr val="tx1">
+            <a:lumMod val="50000"/>
+            <a:lumOff val="50000"/>
+          </a:schemeClr>
+        </a:solidFill>
+        <a:round/>
+      </a:ln>
+    </cs:spPr>
+  </cs:hiLoLine>
+  <cs:leaderLine>
+    <cs:lnRef idx="0"/>
+    <cs:fillRef idx="0"/>
+    <cs:effectRef idx="0"/>
+    <cs:fontRef idx="minor">
+      <a:schemeClr val="tx1"/>
+    </cs:fontRef>
+    <cs:spPr>
+      <a:ln w="9525" cap="flat" cmpd="sng" algn="ctr">
+        <a:solidFill>
+          <a:schemeClr val="tx1">
+            <a:lumMod val="35000"/>
+            <a:lumOff val="65000"/>
+          </a:schemeClr>
+        </a:solidFill>
+        <a:round/>
+      </a:ln>
+    </cs:spPr>
+  </cs:leaderLine>
+  <cs:legend>
+    <cs:lnRef idx="0"/>
+    <cs:fillRef idx="0"/>
+    <cs:effectRef idx="0"/>
+    <cs:fontRef idx="minor">
+      <a:schemeClr val="tx1">
+        <a:lumMod val="65000"/>
+        <a:lumOff val="35000"/>
+      </a:schemeClr>
+    </cs:fontRef>
+    <cs:defRPr sz="900" kern="1200"/>
+  </cs:legend>
+  <cs:plotArea mods="allowNoFillOverride allowNoLineOverride">
+    <cs:lnRef idx="0"/>
+    <cs:fillRef idx="0"/>
+    <cs:effectRef idx="0"/>
+    <cs:fontRef idx="minor">
+      <a:schemeClr val="tx1"/>
+    </cs:fontRef>
+  </cs:plotArea>
+  <cs:plotArea3D mods="allowNoFillOverride allowNoLineOverride">
+    <cs:lnRef idx="0"/>
+    <cs:fillRef idx="0"/>
+    <cs:effectRef idx="0"/>
+    <cs:fontRef idx="minor">
+      <a:schemeClr val="tx1"/>
+    </cs:fontRef>
+  </cs:plotArea3D>
+  <cs:seriesAxis>
+    <cs:lnRef idx="0"/>
+    <cs:fillRef idx="0"/>
+    <cs:effectRef idx="0"/>
+    <cs:fontRef idx="minor">
+      <a:schemeClr val="tx1">
+        <a:lumMod val="65000"/>
+        <a:lumOff val="35000"/>
+      </a:schemeClr>
+    </cs:fontRef>
+    <cs:defRPr sz="900" kern="1200"/>
+  </cs:seriesAxis>
+  <cs:seriesLine>
+    <cs:lnRef idx="0"/>
+    <cs:fillRef idx="0"/>
+    <cs:effectRef idx="0"/>
+    <cs:fontRef idx="minor">
+      <a:schemeClr val="tx1"/>
+    </cs:fontRef>
+    <cs:spPr>
+      <a:ln w="9525" cap="flat" cmpd="sng" algn="ctr">
+        <a:solidFill>
+          <a:schemeClr val="tx1">
+            <a:lumMod val="35000"/>
+            <a:lumOff val="65000"/>
+          </a:schemeClr>
+        </a:solidFill>
+        <a:round/>
+      </a:ln>
+    </cs:spPr>
+  </cs:seriesLine>
+  <cs:title>
+    <cs:lnRef idx="0"/>
+    <cs:fillRef idx="0"/>
+    <cs:effectRef idx="0"/>
+    <cs:fontRef idx="minor">
+      <a:schemeClr val="tx1">
+        <a:lumMod val="65000"/>
+        <a:lumOff val="35000"/>
+      </a:schemeClr>
+    </cs:fontRef>
+    <cs:defRPr sz="1400" b="0" kern="1200" spc="0" baseline="0"/>
+  </cs:title>
+  <cs:trendline>
+    <cs:lnRef idx="0">
+      <cs:styleClr val="auto"/>
+    </cs:lnRef>
+    <cs:fillRef idx="0"/>
+    <cs:effectRef idx="0"/>
+    <cs:fontRef idx="minor">
+      <a:schemeClr val="tx1"/>
+    </cs:fontRef>
+    <cs:spPr>
+      <a:ln w="19050" cap="rnd">
+        <a:solidFill>
+          <a:schemeClr val="phClr"/>
+        </a:solidFill>
+        <a:prstDash val="sysDot"/>
+      </a:ln>
+    </cs:spPr>
+  </cs:trendline>
+  <cs:trendlineLabel>
+    <cs:lnRef idx="0"/>
+    <cs:fillRef idx="0"/>
+    <cs:effectRef idx="0"/>
+    <cs:fontRef idx="minor">
+      <a:schemeClr val="tx1">
+        <a:lumMod val="65000"/>
+        <a:lumOff val="35000"/>
+      </a:schemeClr>
+    </cs:fontRef>
+    <cs:defRPr sz="900" kern="1200"/>
+  </cs:trendlineLabel>
+  <cs:upBar>
+    <cs:lnRef idx="0"/>
+    <cs:fillRef idx="0"/>
+    <cs:effectRef idx="0"/>
+    <cs:fontRef idx="minor">
+      <a:schemeClr val="tx1"/>
+    </cs:fontRef>
+    <cs:spPr>
+      <a:solidFill>
+        <a:schemeClr val="lt1"/>
+      </a:solidFill>
+      <a:ln w="9525" cap="flat" cmpd="sng" algn="ctr">
+        <a:solidFill>
+          <a:schemeClr val="tx1">
+            <a:lumMod val="65000"/>
+            <a:lumOff val="35000"/>
+          </a:schemeClr>
+        </a:solidFill>
+        <a:round/>
+      </a:ln>
+    </cs:spPr>
+  </cs:upBar>
+  <cs:valueAxis>
+    <cs:lnRef idx="0"/>
+    <cs:fillRef idx="0"/>
+    <cs:effectRef idx="0"/>
+    <cs:fontRef idx="minor">
+      <a:schemeClr val="tx1">
+        <a:lumMod val="65000"/>
+        <a:lumOff val="35000"/>
+      </a:schemeClr>
+    </cs:fontRef>
+    <cs:spPr>
+      <a:ln w="9525" cap="flat" cmpd="sng" algn="ctr">
+        <a:solidFill>
+          <a:schemeClr val="tx1">
+            <a:lumMod val="25000"/>
+            <a:lumOff val="75000"/>
+          </a:schemeClr>
+        </a:solidFill>
+        <a:round/>
+      </a:ln>
+    </cs:spPr>
+    <cs:defRPr sz="900" kern="1200"/>
+  </cs:valueAxis>
+  <cs:wall>
+    <cs:lnRef idx="0"/>
+    <cs:fillRef idx="0"/>
+    <cs:effectRef idx="0"/>
+    <cs:fontRef idx="minor">
+      <a:schemeClr val="tx1"/>
+    </cs:fontRef>
+    <cs:spPr>
+      <a:noFill/>
+      <a:ln>
+        <a:noFill/>
+      </a:ln>
+    </cs:spPr>
+  </cs:wall>
+</cs:chartStyle>
+</file>
+
 <file path=word/theme/theme1.xml><?xml version="1.0" encoding="utf-8"?>
 <a:theme xmlns:a="http://schemas.openxmlformats.org/drawingml/2006/main" name="Office Theme">
   <a:themeElements>
@@ -5971,9 +6703,12 @@
 </file>
 
 <file path=customXml/item1.xml><?xml version="1.0" encoding="utf-8"?>
-<p:properties xmlns:p="http://schemas.microsoft.com/office/2006/metadata/properties" xmlns:xsi="http://www.w3.org/2001/XMLSchema-instance" xmlns:pc="http://schemas.microsoft.com/office/infopath/2007/PartnerControls">
-  <documentManagement/>
-</p:properties>
+<?mso-contentType ?>
+<FormTemplates xmlns="http://schemas.microsoft.com/sharepoint/v3/contenttype/forms">
+  <Display>DocumentLibraryForm</Display>
+  <Edit>DocumentLibraryForm</Edit>
+  <New>DocumentLibraryForm</New>
+</FormTemplates>
 </file>
 
 <file path=customXml/item2.xml><?xml version="1.0" encoding="utf-8"?>
@@ -6188,19 +6923,15 @@
 </file>
 
 <file path=customXml/item3.xml><?xml version="1.0" encoding="utf-8"?>
-<?mso-contentType ?>
-<FormTemplates xmlns="http://schemas.microsoft.com/sharepoint/v3/contenttype/forms">
-  <Display>DocumentLibraryForm</Display>
-  <Edit>DocumentLibraryForm</Edit>
-  <New>DocumentLibraryForm</New>
-</FormTemplates>
+<p:properties xmlns:p="http://schemas.microsoft.com/office/2006/metadata/properties" xmlns:xsi="http://www.w3.org/2001/XMLSchema-instance" xmlns:pc="http://schemas.microsoft.com/office/infopath/2007/PartnerControls">
+  <documentManagement/>
+</p:properties>
 </file>
 
 <file path=customXml/itemProps1.xml><?xml version="1.0" encoding="utf-8"?>
-<ds:datastoreItem xmlns:ds="http://schemas.openxmlformats.org/officeDocument/2006/customXml" ds:itemID="{8542EACB-7939-45C8-99C3-B6897CA7A7EF}">
+<ds:datastoreItem xmlns:ds="http://schemas.openxmlformats.org/officeDocument/2006/customXml" ds:itemID="{1F59EA8B-1FA8-40D2-A8B0-61B9CE1E4579}">
   <ds:schemaRefs>
-    <ds:schemaRef ds:uri="http://schemas.microsoft.com/office/2006/metadata/properties"/>
-    <ds:schemaRef ds:uri="http://schemas.microsoft.com/office/infopath/2007/PartnerControls"/>
+    <ds:schemaRef ds:uri="http://schemas.microsoft.com/sharepoint/v3/contenttype/forms"/>
   </ds:schemaRefs>
 </ds:datastoreItem>
 </file>
@@ -6225,9 +6956,10 @@
 </file>
 
 <file path=customXml/itemProps3.xml><?xml version="1.0" encoding="utf-8"?>
-<ds:datastoreItem xmlns:ds="http://schemas.openxmlformats.org/officeDocument/2006/customXml" ds:itemID="{1F59EA8B-1FA8-40D2-A8B0-61B9CE1E4579}">
+<ds:datastoreItem xmlns:ds="http://schemas.openxmlformats.org/officeDocument/2006/customXml" ds:itemID="{8542EACB-7939-45C8-99C3-B6897CA7A7EF}">
   <ds:schemaRefs>
-    <ds:schemaRef ds:uri="http://schemas.microsoft.com/sharepoint/v3/contenttype/forms"/>
+    <ds:schemaRef ds:uri="http://schemas.microsoft.com/office/2006/metadata/properties"/>
+    <ds:schemaRef ds:uri="http://schemas.microsoft.com/office/infopath/2007/PartnerControls"/>
   </ds:schemaRefs>
 </ds:datastoreItem>
 </file>
</xml_diff>